<commit_message>
added directional arrows, app starts the journey when user reaches within 50m of route
</commit_message>
<xml_diff>
--- a/plan.docx
+++ b/plan.docx
@@ -77,15 +77,7 @@
         </w:numPr>
       </w:pPr>
       <w:r>
-        <w:t xml:space="preserve">Tech setup (Kotlin + </w:t>
-      </w:r>
-      <w:proofErr w:type="spellStart"/>
-      <w:r>
-        <w:t>MapLibre</w:t>
-      </w:r>
-      <w:proofErr w:type="spellEnd"/>
-      <w:r>
-        <w:t>)</w:t>
+        <w:t>Tech setup (Kotlin + MapLibre)</w:t>
       </w:r>
     </w:p>
     <w:p>
@@ -192,23 +184,7 @@
         </w:numPr>
       </w:pPr>
       <w:r>
-        <w:t>I had to learn .</w:t>
-      </w:r>
-      <w:proofErr w:type="spellStart"/>
-      <w:r>
-        <w:t>pmtiles</w:t>
-      </w:r>
-      <w:proofErr w:type="spellEnd"/>
-      <w:r>
-        <w:t xml:space="preserve"> and what they are, other than that I had to understand </w:t>
-      </w:r>
-      <w:proofErr w:type="spellStart"/>
-      <w:r>
-        <w:t>cloudflare</w:t>
-      </w:r>
-      <w:proofErr w:type="spellEnd"/>
-      <w:r>
-        <w:t xml:space="preserve"> and s3.</w:t>
+        <w:t>I had to learn .pmtiles and what they are, other than that I had to understand cloudflare and s3.</w:t>
       </w:r>
     </w:p>
     <w:p>
@@ -270,15 +246,7 @@
         </w:numPr>
       </w:pPr>
       <w:r>
-        <w:t xml:space="preserve">Logged into </w:t>
-      </w:r>
-      <w:proofErr w:type="spellStart"/>
-      <w:r>
-        <w:t>cloudflare</w:t>
-      </w:r>
-      <w:proofErr w:type="spellEnd"/>
-      <w:r>
-        <w:t>, trying to understand the UI</w:t>
+        <w:t>Logged into cloudflare, trying to understand the UI</w:t>
       </w:r>
     </w:p>
     <w:p>
@@ -290,29 +258,13 @@
         </w:numPr>
       </w:pPr>
       <w:r>
-        <w:t xml:space="preserve">Now I have </w:t>
-      </w:r>
-      <w:proofErr w:type="spellStart"/>
-      <w:r>
-        <w:t>cl</w:t>
+        <w:t>Now I have cl</w:t>
       </w:r>
       <w:r>
         <w:t>o</w:t>
       </w:r>
       <w:r>
-        <w:t>udflare</w:t>
-      </w:r>
-      <w:proofErr w:type="spellEnd"/>
-      <w:r>
-        <w:t xml:space="preserve"> and </w:t>
-      </w:r>
-      <w:proofErr w:type="spellStart"/>
-      <w:r>
-        <w:t>protomaps</w:t>
-      </w:r>
-      <w:proofErr w:type="spellEnd"/>
-      <w:r>
-        <w:t xml:space="preserve"> accounts</w:t>
+        <w:t>udflare and protomaps accounts</w:t>
       </w:r>
     </w:p>
     <w:p>
@@ -348,31 +300,7 @@
         </w:numPr>
       </w:pPr>
       <w:r>
-        <w:t>Cant create tile from .</w:t>
-      </w:r>
-      <w:proofErr w:type="spellStart"/>
-      <w:r>
-        <w:t>pmtile</w:t>
-      </w:r>
-      <w:proofErr w:type="spellEnd"/>
-      <w:r>
-        <w:t xml:space="preserve"> file, need raw .</w:t>
-      </w:r>
-      <w:proofErr w:type="spellStart"/>
-      <w:r>
-        <w:t>pbf</w:t>
-      </w:r>
-      <w:proofErr w:type="spellEnd"/>
-      <w:r>
-        <w:t xml:space="preserve"> (</w:t>
-      </w:r>
-      <w:proofErr w:type="spellStart"/>
-      <w:r>
-        <w:t>osm</w:t>
-      </w:r>
-      <w:proofErr w:type="spellEnd"/>
-      <w:r>
-        <w:t xml:space="preserve"> data) to create a tile.</w:t>
+        <w:t>Cant create tile from .pmtile file, need raw .pbf (osm data) to create a tile.</w:t>
       </w:r>
       <w:r>
         <w:t xml:space="preserve"> </w:t>
@@ -387,21 +315,8 @@
         </w:numPr>
       </w:pPr>
       <w:r>
-        <w:t xml:space="preserve">Since this is only the </w:t>
-      </w:r>
-      <w:proofErr w:type="spellStart"/>
-      <w:r>
-        <w:t>mvp</w:t>
-      </w:r>
-      <w:proofErr w:type="spellEnd"/>
-      <w:r>
-        <w:t xml:space="preserve">, I have decided to use existing online </w:t>
-      </w:r>
-      <w:proofErr w:type="spellStart"/>
-      <w:r>
-        <w:t>okhttp</w:t>
-      </w:r>
-      <w:proofErr w:type="spellEnd"/>
+        <w:t>Since this is only the mvp, I have decided to use existing online okhttp</w:t>
+      </w:r>
     </w:p>
     <w:p>
       <w:pPr>
@@ -412,7 +327,16 @@
         </w:numPr>
       </w:pPr>
       <w:r>
-        <w:t xml:space="preserve">12/25/2025 - </w:t>
+        <w:t>12/25/</w:t>
+      </w:r>
+      <w:r>
+        <w:rPr>
+          <w:highlight w:val="green"/>
+        </w:rPr>
+        <w:t>2025</w:t>
+      </w:r>
+      <w:r>
+        <w:t xml:space="preserve"> - </w:t>
       </w:r>
       <w:r>
         <w:t xml:space="preserve">I </w:t>
@@ -450,15 +374,7 @@
         <w:t>compose</w:t>
       </w:r>
       <w:r>
-        <w:t xml:space="preserve">, which means even the </w:t>
-      </w:r>
-      <w:proofErr w:type="spellStart"/>
-      <w:r>
-        <w:t>ui</w:t>
-      </w:r>
-      <w:proofErr w:type="spellEnd"/>
-      <w:r>
-        <w:t xml:space="preserve"> is in Kotlin, </w:t>
+        <w:t xml:space="preserve">, which means even the ui is in Kotlin, </w:t>
       </w:r>
       <w:r>
         <w:rPr>
@@ -479,19 +395,128 @@
           <w:numId w:val="5"/>
         </w:numPr>
       </w:pPr>
-    </w:p>
-    <w:p>
-      <w:r>
-        <w:pict w14:anchorId="7266C80B">
-          <v:rect id="_x0000_i1025" style="width:0;height:1.5pt" o:hralign="center" o:hrstd="t" o:hr="t" fillcolor="#a0a0a0" stroked="f"/>
-        </w:pict>
-      </w:r>
-    </w:p>
-    <w:p>
-      <w:r>
-        <w:pict w14:anchorId="6C1541AF">
-          <v:rect id="_x0000_i1026" style="width:0;height:1.5pt" o:hralign="center" o:hrstd="t" o:hr="t" fillcolor="#a0a0a0" stroked="f"/>
-        </w:pict>
+      <w:r>
+        <w:t>Scary task ahead – I am thinking of making the route more friend;y</w:t>
+      </w:r>
+    </w:p>
+    <w:p>
+      <w:pPr>
+        <w:pStyle w:val="ListParagraph"/>
+        <w:numPr>
+          <w:ilvl w:val="3"/>
+          <w:numId w:val="5"/>
+        </w:numPr>
+      </w:pPr>
+      <w:r>
+        <w:t xml:space="preserve">Like komoot, </w:t>
+      </w:r>
+    </w:p>
+    <w:p>
+      <w:pPr>
+        <w:pStyle w:val="ListParagraph"/>
+        <w:numPr>
+          <w:ilvl w:val="4"/>
+          <w:numId w:val="5"/>
+        </w:numPr>
+      </w:pPr>
+      <w:r>
+        <w:t>show arrows to see direction</w:t>
+      </w:r>
+    </w:p>
+    <w:p>
+      <w:pPr>
+        <w:pStyle w:val="ListParagraph"/>
+        <w:numPr>
+          <w:ilvl w:val="4"/>
+          <w:numId w:val="5"/>
+        </w:numPr>
+      </w:pPr>
+      <w:r>
+        <w:t>when user reaches the selected route, we want the app to show a button which says ‘start journey’</w:t>
+      </w:r>
+    </w:p>
+    <w:p>
+      <w:pPr>
+        <w:pStyle w:val="ListParagraph"/>
+        <w:numPr>
+          <w:ilvl w:val="1"/>
+          <w:numId w:val="5"/>
+        </w:numPr>
+      </w:pPr>
+      <w:r>
+        <w:t>12/26/</w:t>
+      </w:r>
+      <w:r>
+        <w:rPr>
+          <w:highlight w:val="cyan"/>
+        </w:rPr>
+        <w:t>2025</w:t>
+      </w:r>
+      <w:r>
+        <w:t xml:space="preserve"> – understanding GPX file - </w:t>
+      </w:r>
+      <w:hyperlink r:id="rId5" w:history="1">
+        <w:r>
+          <w:rPr>
+            <w:rStyle w:val="Hyperlink"/>
+          </w:rPr>
+          <w:t>https://hikingguy.com/how-to-hike/what-is-a-gpx-file/</w:t>
+        </w:r>
+      </w:hyperlink>
+    </w:p>
+    <w:p>
+      <w:pPr>
+        <w:pStyle w:val="ListParagraph"/>
+        <w:numPr>
+          <w:ilvl w:val="2"/>
+          <w:numId w:val="5"/>
+        </w:numPr>
+      </w:pPr>
+      <w:r>
+        <w:t>I have learned how to create a kmz file (mymaps) &gt; gpx (gpxvisualizer)</w:t>
+      </w:r>
+      <w:r>
+        <w:t>, but the issue is that to create custom route, I am having to add waypoints that aren’t actually part of the journey, I am not sure of possible solutions</w:t>
+      </w:r>
+    </w:p>
+    <w:p>
+      <w:pPr>
+        <w:pStyle w:val="ListParagraph"/>
+        <w:numPr>
+          <w:ilvl w:val="3"/>
+          <w:numId w:val="5"/>
+        </w:numPr>
+      </w:pPr>
+      <w:r>
+        <w:lastRenderedPageBreak/>
+        <w:t>One would be to add a description to them such that they get filterd out my script.</w:t>
+      </w:r>
+    </w:p>
+    <w:p>
+      <w:pPr>
+        <w:pStyle w:val="ListParagraph"/>
+        <w:numPr>
+          <w:ilvl w:val="3"/>
+          <w:numId w:val="5"/>
+        </w:numPr>
+      </w:pPr>
+      <w:r>
+        <w:t>I think I am going to name those way points with _proxy_ attached to the front and edit the script to ignore these points</w:t>
+      </w:r>
+      <w:r>
+        <w:t xml:space="preserve"> – solved</w:t>
+      </w:r>
+    </w:p>
+    <w:p>
+      <w:pPr>
+        <w:pStyle w:val="ListParagraph"/>
+        <w:numPr>
+          <w:ilvl w:val="3"/>
+          <w:numId w:val="5"/>
+        </w:numPr>
+      </w:pPr>
+      <w:r>
+        <w:t>I think most of the main stuff is complete</w:t>
       </w:r>
     </w:p>
     <w:p>
@@ -506,41 +531,21 @@
           <w:b/>
           <w:bCs/>
         </w:rPr>
-        <w:t>Week 3 (Days 15–21)</w:t>
-      </w:r>
-    </w:p>
-    <w:p>
+        <w:t>Week 4 (Days</w:t>
+      </w:r>
       <w:r>
         <w:rPr>
           <w:b/>
           <w:bCs/>
         </w:rPr>
-        <w:t>Outcome:</w:t>
-      </w:r>
-      <w:r>
-        <w:t xml:space="preserve"> Rideable MVP.</w:t>
-      </w:r>
-    </w:p>
-    <w:p>
-      <w:r>
-        <w:pict w14:anchorId="0685C1CD">
-          <v:rect id="_x0000_i1027" style="width:0;height:1.5pt" o:hralign="center" o:hrstd="t" o:hr="t" fillcolor="#a0a0a0" stroked="f"/>
-        </w:pict>
-      </w:r>
-    </w:p>
-    <w:p>
-      <w:pPr>
+        <w:t>/</w:t>
+      </w:r>
+      <w:r>
         <w:rPr>
           <w:b/>
           <w:bCs/>
         </w:rPr>
-      </w:pPr>
-      <w:r>
-        <w:rPr>
-          <w:b/>
-          <w:bCs/>
-        </w:rPr>
-        <w:t>Week 4 (Days 22–30)</w:t>
+        <w:t xml:space="preserve"> 22–30)</w:t>
       </w:r>
     </w:p>
     <w:p>
@@ -551,7 +556,6 @@
         </w:numPr>
       </w:pPr>
       <w:r>
-        <w:lastRenderedPageBreak/>
         <w:t>Simple route list screen</w:t>
       </w:r>
     </w:p>
@@ -563,24 +567,14 @@
         </w:numPr>
       </w:pPr>
       <w:r>
-        <w:t xml:space="preserve">Kind of like </w:t>
-      </w:r>
-      <w:proofErr w:type="spellStart"/>
-      <w:r>
-        <w:t>komoot</w:t>
-      </w:r>
-      <w:proofErr w:type="spellEnd"/>
-      <w:r>
-        <w:t>, but with</w:t>
+        <w:t>Kind of like komoot, but with</w:t>
       </w:r>
       <w:r>
         <w:t xml:space="preserve"> </w:t>
       </w:r>
-      <w:proofErr w:type="spellStart"/>
       <w:r>
         <w:t>motovloggers</w:t>
       </w:r>
-      <w:proofErr w:type="spellEnd"/>
     </w:p>
     <w:p>
       <w:pPr>
@@ -2305,6 +2299,29 @@
       <w:spacing w:val="5"/>
     </w:rPr>
   </w:style>
+  <w:style w:type="character" w:styleId="Hyperlink">
+    <w:name w:val="Hyperlink"/>
+    <w:basedOn w:val="DefaultParagraphFont"/>
+    <w:uiPriority w:val="99"/>
+    <w:unhideWhenUsed/>
+    <w:rsid w:val="00A85937"/>
+    <w:rPr>
+      <w:color w:val="467886" w:themeColor="hyperlink"/>
+      <w:u w:val="single"/>
+    </w:rPr>
+  </w:style>
+  <w:style w:type="character" w:styleId="UnresolvedMention">
+    <w:name w:val="Unresolved Mention"/>
+    <w:basedOn w:val="DefaultParagraphFont"/>
+    <w:uiPriority w:val="99"/>
+    <w:semiHidden/>
+    <w:unhideWhenUsed/>
+    <w:rsid w:val="00A85937"/>
+    <w:rPr>
+      <w:color w:val="605E5C"/>
+      <w:shd w:val="clear" w:color="auto" w:fill="E1DFDD"/>
+    </w:rPr>
+  </w:style>
 </w:styles>
 </file>
 

</xml_diff>

<commit_message>
plan and script files gave some link issue
</commit_message>
<xml_diff>
--- a/plan.docx
+++ b/plan.docx
@@ -113,7 +113,7 @@
       </w:pPr>
       <w:r>
         <w:rPr>
-          <w:highlight w:val="cyan"/>
+          <w:highlight w:val="green"/>
         </w:rPr>
         <w:t>12/23/2025</w:t>
       </w:r>
@@ -327,7 +327,28 @@
         </w:numPr>
       </w:pPr>
       <w:r>
-        <w:t>I want to figure out why is location taking so long to be detected</w:t>
+        <w:t>12/25/</w:t>
+      </w:r>
+      <w:r>
+        <w:rPr>
+          <w:highlight w:val="green"/>
+        </w:rPr>
+        <w:t>2025</w:t>
+      </w:r>
+      <w:r>
+        <w:t xml:space="preserve"> - </w:t>
+      </w:r>
+      <w:r>
+        <w:t xml:space="preserve">I </w:t>
+      </w:r>
+      <w:r>
+        <w:rPr>
+          <w:highlight w:val="green"/>
+        </w:rPr>
+        <w:t>want</w:t>
+      </w:r>
+      <w:r>
+        <w:t xml:space="preserve"> to figure out why is location taking so long to be detected</w:t>
       </w:r>
     </w:p>
     <w:p>
@@ -341,113 +362,218 @@
       <w:r>
         <w:t>Going through code</w:t>
       </w:r>
-    </w:p>
-    <w:p>
-      <w:r>
-        <w:pict w14:anchorId="7266C80B">
-          <v:rect id="_x0000_i1025" style="width:0;height:1.5pt" o:hralign="center" o:hrstd="t" o:hr="t" fillcolor="#a0a0a0" stroked="f"/>
-        </w:pict>
-      </w:r>
-    </w:p>
-    <w:p>
-      <w:r>
-        <w:pict w14:anchorId="6C1541AF">
-          <v:rect id="_x0000_i1026" style="width:0;height:1.5pt" o:hralign="center" o:hrstd="t" o:hr="t" fillcolor="#a0a0a0" stroked="f"/>
-        </w:pict>
-      </w:r>
-    </w:p>
-    <w:p>
-      <w:pPr>
+      <w:r>
+        <w:t xml:space="preserve">, just learned that I am using </w:t>
+      </w:r>
+      <w:r>
+        <w:rPr>
+          <w:i/>
+          <w:iCs/>
+          <w:u w:val="single"/>
+        </w:rPr>
+        <w:t>compose</w:t>
+      </w:r>
+      <w:r>
+        <w:t xml:space="preserve">, which means even the ui is in Kotlin, </w:t>
+      </w:r>
+      <w:r>
         <w:rPr>
           <w:b/>
           <w:bCs/>
         </w:rPr>
-      </w:pPr>
-      <w:r>
+        <w:t>this makes Kotlin super imp</w:t>
+      </w:r>
+      <w:r>
+        <w:t xml:space="preserve"> </w:t>
+      </w:r>
+    </w:p>
+    <w:p>
+      <w:pPr>
+        <w:pStyle w:val="ListParagraph"/>
+        <w:numPr>
+          <w:ilvl w:val="2"/>
+          <w:numId w:val="5"/>
+        </w:numPr>
+      </w:pPr>
+      <w:r>
+        <w:t>Scary task ahead – I am thinking of making the route more friend;y</w:t>
+      </w:r>
+    </w:p>
+    <w:p>
+      <w:pPr>
+        <w:pStyle w:val="ListParagraph"/>
+        <w:numPr>
+          <w:ilvl w:val="3"/>
+          <w:numId w:val="5"/>
+        </w:numPr>
+      </w:pPr>
+      <w:r>
+        <w:t xml:space="preserve">Like komoot, </w:t>
+      </w:r>
+    </w:p>
+    <w:p>
+      <w:pPr>
+        <w:pStyle w:val="ListParagraph"/>
+        <w:numPr>
+          <w:ilvl w:val="4"/>
+          <w:numId w:val="5"/>
+        </w:numPr>
+      </w:pPr>
+      <w:r>
+        <w:t>show arrows to see direction</w:t>
+      </w:r>
+    </w:p>
+    <w:p>
+      <w:pPr>
+        <w:pStyle w:val="ListParagraph"/>
+        <w:numPr>
+          <w:ilvl w:val="4"/>
+          <w:numId w:val="5"/>
+        </w:numPr>
+      </w:pPr>
+      <w:r>
+        <w:t>when user reaches the selected route, we want the app to show a button which says ‘start journey’</w:t>
+      </w:r>
+    </w:p>
+    <w:p>
+      <w:pPr>
+        <w:pStyle w:val="ListParagraph"/>
+        <w:numPr>
+          <w:ilvl w:val="1"/>
+          <w:numId w:val="5"/>
+        </w:numPr>
+      </w:pPr>
+      <w:r>
+        <w:t>12/26/</w:t>
+      </w:r>
+      <w:r>
+        <w:rPr>
+          <w:highlight w:val="cyan"/>
+        </w:rPr>
+        <w:t>2025</w:t>
+      </w:r>
+      <w:r>
+        <w:t xml:space="preserve"> – understanding GPX file - </w:t>
+      </w:r>
+      <w:hyperlink r:id="rId5" w:history="1">
+        <w:r>
+          <w:rPr>
+            <w:rStyle w:val="Hyperlink"/>
+          </w:rPr>
+          <w:t>https://hikingguy.com/how-to-hike/what-is-a-gpx-file/</w:t>
+        </w:r>
+      </w:hyperlink>
+    </w:p>
+    <w:p>
+      <w:pPr>
+        <w:pStyle w:val="ListParagraph"/>
+        <w:numPr>
+          <w:ilvl w:val="2"/>
+          <w:numId w:val="5"/>
+        </w:numPr>
+      </w:pPr>
+      <w:r>
+        <w:t>I have learned how to create a kmz file (mymaps) &gt; gpx (gpxvisualizer)</w:t>
+      </w:r>
+      <w:r>
+        <w:t>, but the issue is that to create custom route, I am having to add waypoints that aren’t actually part of the journey, I am not sure of possible solutions</w:t>
+      </w:r>
+    </w:p>
+    <w:p>
+      <w:pPr>
+        <w:pStyle w:val="ListParagraph"/>
+        <w:numPr>
+          <w:ilvl w:val="3"/>
+          <w:numId w:val="5"/>
+        </w:numPr>
+      </w:pPr>
+      <w:r>
+        <w:lastRenderedPageBreak/>
+        <w:t>One would be to add a description to them such that they get filterd out my script.</w:t>
+      </w:r>
+    </w:p>
+    <w:p>
+      <w:pPr>
+        <w:pStyle w:val="ListParagraph"/>
+        <w:numPr>
+          <w:ilvl w:val="3"/>
+          <w:numId w:val="5"/>
+        </w:numPr>
+      </w:pPr>
+      <w:r>
+        <w:t>I think I am going to name those way points with _proxy_ attached to the front and edit the script to ignore these points</w:t>
+      </w:r>
+      <w:r>
+        <w:t xml:space="preserve"> – solved</w:t>
+      </w:r>
+    </w:p>
+    <w:p>
+      <w:pPr>
+        <w:pStyle w:val="ListParagraph"/>
+        <w:numPr>
+          <w:ilvl w:val="3"/>
+          <w:numId w:val="5"/>
+        </w:numPr>
+      </w:pPr>
+      <w:r>
+        <w:t>I think most of the main stuff is complete</w:t>
+      </w:r>
+    </w:p>
+    <w:p>
+      <w:pPr>
         <w:rPr>
           <w:b/>
           <w:bCs/>
         </w:rPr>
-        <w:t>Week 3 (Days 15–21)</w:t>
-      </w:r>
-    </w:p>
-    <w:p>
-      <w:pPr>
-        <w:numPr>
-          <w:ilvl w:val="0"/>
-          <w:numId w:val="3"/>
-        </w:numPr>
-      </w:pPr>
-      <w:r>
-        <w:t>Offline maps</w:t>
-      </w:r>
-    </w:p>
-    <w:p>
-      <w:pPr>
-        <w:numPr>
-          <w:ilvl w:val="0"/>
-          <w:numId w:val="3"/>
-        </w:numPr>
-      </w:pPr>
-      <w:r>
-        <w:t>Route download</w:t>
-      </w:r>
-    </w:p>
-    <w:p>
-      <w:pPr>
-        <w:numPr>
-          <w:ilvl w:val="0"/>
-          <w:numId w:val="3"/>
-        </w:numPr>
-      </w:pPr>
-      <w:r>
-        <w:t>Local storage</w:t>
-      </w:r>
-    </w:p>
-    <w:p>
-      <w:pPr>
-        <w:numPr>
-          <w:ilvl w:val="0"/>
-          <w:numId w:val="3"/>
-        </w:numPr>
-      </w:pPr>
-      <w:r>
-        <w:t>Simple route list screen</w:t>
-      </w:r>
-    </w:p>
-    <w:p>
+      </w:pPr>
       <w:r>
         <w:rPr>
           <w:b/>
           <w:bCs/>
         </w:rPr>
-        <w:t>Outcome:</w:t>
-      </w:r>
-      <w:r>
-        <w:t xml:space="preserve"> Rideable MVP.</w:t>
-      </w:r>
-    </w:p>
-    <w:p>
-      <w:r>
-        <w:lastRenderedPageBreak/>
-        <w:pict w14:anchorId="0685C1CD">
-          <v:rect id="_x0000_i1027" style="width:0;height:1.5pt" o:hralign="center" o:hrstd="t" o:hr="t" fillcolor="#a0a0a0" stroked="f"/>
-        </w:pict>
-      </w:r>
-    </w:p>
-    <w:p>
-      <w:pPr>
+        <w:t>Week 4 (Days</w:t>
+      </w:r>
+      <w:r>
         <w:rPr>
           <w:b/>
           <w:bCs/>
         </w:rPr>
-      </w:pPr>
+        <w:t>/</w:t>
+      </w:r>
       <w:r>
         <w:rPr>
           <w:b/>
           <w:bCs/>
         </w:rPr>
-        <w:t>Week 4 (Days 22–30)</w:t>
+        <w:t xml:space="preserve"> 22–30)</w:t>
+      </w:r>
+    </w:p>
+    <w:p>
+      <w:pPr>
+        <w:numPr>
+          <w:ilvl w:val="0"/>
+          <w:numId w:val="4"/>
+        </w:numPr>
+      </w:pPr>
+      <w:r>
+        <w:t>Simple route list screen</w:t>
+      </w:r>
+    </w:p>
+    <w:p>
+      <w:pPr>
+        <w:numPr>
+          <w:ilvl w:val="0"/>
+          <w:numId w:val="4"/>
+        </w:numPr>
+      </w:pPr>
+      <w:r>
+        <w:t>Kind of like komoot, but with</w:t>
+      </w:r>
+      <w:r>
+        <w:t xml:space="preserve"> </w:t>
+      </w:r>
+      <w:r>
+        <w:t>motovloggers</w:t>
       </w:r>
     </w:p>
     <w:p>
@@ -2173,6 +2299,29 @@
       <w:spacing w:val="5"/>
     </w:rPr>
   </w:style>
+  <w:style w:type="character" w:styleId="Hyperlink">
+    <w:name w:val="Hyperlink"/>
+    <w:basedOn w:val="DefaultParagraphFont"/>
+    <w:uiPriority w:val="99"/>
+    <w:unhideWhenUsed/>
+    <w:rsid w:val="00A85937"/>
+    <w:rPr>
+      <w:color w:val="467886" w:themeColor="hyperlink"/>
+      <w:u w:val="single"/>
+    </w:rPr>
+  </w:style>
+  <w:style w:type="character" w:styleId="UnresolvedMention">
+    <w:name w:val="Unresolved Mention"/>
+    <w:basedOn w:val="DefaultParagraphFont"/>
+    <w:uiPriority w:val="99"/>
+    <w:semiHidden/>
+    <w:unhideWhenUsed/>
+    <w:rsid w:val="00A85937"/>
+    <w:rPr>
+      <w:color w:val="605E5C"/>
+      <w:shd w:val="clear" w:color="auto" w:fill="E1DFDD"/>
+    </w:rPr>
+  </w:style>
 </w:styles>
 </file>
 

</xml_diff>

<commit_message>
initial commit for explore screen and adding motovloggers.json
</commit_message>
<xml_diff>
--- a/plan.docx
+++ b/plan.docx
@@ -77,7 +77,15 @@
         </w:numPr>
       </w:pPr>
       <w:r>
-        <w:t>Tech setup (Kotlin + MapLibre)</w:t>
+        <w:t xml:space="preserve">Tech setup (Kotlin + </w:t>
+      </w:r>
+      <w:proofErr w:type="spellStart"/>
+      <w:r>
+        <w:t>MapLibre</w:t>
+      </w:r>
+      <w:proofErr w:type="spellEnd"/>
+      <w:r>
+        <w:t>)</w:t>
       </w:r>
     </w:p>
     <w:p>
@@ -184,7 +192,23 @@
         </w:numPr>
       </w:pPr>
       <w:r>
-        <w:t>I had to learn .pmtiles and what they are, other than that I had to understand cloudflare and s3.</w:t>
+        <w:t>I had to learn .</w:t>
+      </w:r>
+      <w:proofErr w:type="spellStart"/>
+      <w:r>
+        <w:t>pmtiles</w:t>
+      </w:r>
+      <w:proofErr w:type="spellEnd"/>
+      <w:r>
+        <w:t xml:space="preserve"> and what they are, other than that I had to understand </w:t>
+      </w:r>
+      <w:proofErr w:type="spellStart"/>
+      <w:r>
+        <w:t>cloudflare</w:t>
+      </w:r>
+      <w:proofErr w:type="spellEnd"/>
+      <w:r>
+        <w:t xml:space="preserve"> and s3.</w:t>
       </w:r>
     </w:p>
     <w:p>
@@ -246,7 +270,15 @@
         </w:numPr>
       </w:pPr>
       <w:r>
-        <w:t>Logged into cloudflare, trying to understand the UI</w:t>
+        <w:t xml:space="preserve">Logged into </w:t>
+      </w:r>
+      <w:proofErr w:type="spellStart"/>
+      <w:r>
+        <w:t>cloudflare</w:t>
+      </w:r>
+      <w:proofErr w:type="spellEnd"/>
+      <w:r>
+        <w:t>, trying to understand the UI</w:t>
       </w:r>
     </w:p>
     <w:p>
@@ -258,13 +290,29 @@
         </w:numPr>
       </w:pPr>
       <w:r>
-        <w:t>Now I have cl</w:t>
+        <w:t xml:space="preserve">Now I have </w:t>
+      </w:r>
+      <w:proofErr w:type="spellStart"/>
+      <w:r>
+        <w:t>cl</w:t>
       </w:r>
       <w:r>
         <w:t>o</w:t>
       </w:r>
       <w:r>
-        <w:t>udflare and protomaps accounts</w:t>
+        <w:t>udflare</w:t>
+      </w:r>
+      <w:proofErr w:type="spellEnd"/>
+      <w:r>
+        <w:t xml:space="preserve"> and </w:t>
+      </w:r>
+      <w:proofErr w:type="spellStart"/>
+      <w:r>
+        <w:t>protomaps</w:t>
+      </w:r>
+      <w:proofErr w:type="spellEnd"/>
+      <w:r>
+        <w:t xml:space="preserve"> accounts</w:t>
       </w:r>
     </w:p>
     <w:p>
@@ -300,7 +348,31 @@
         </w:numPr>
       </w:pPr>
       <w:r>
-        <w:t>Cant create tile from .pmtile file, need raw .pbf (osm data) to create a tile.</w:t>
+        <w:t>Cant create tile from .</w:t>
+      </w:r>
+      <w:proofErr w:type="spellStart"/>
+      <w:r>
+        <w:t>pmtile</w:t>
+      </w:r>
+      <w:proofErr w:type="spellEnd"/>
+      <w:r>
+        <w:t xml:space="preserve"> file, need raw .</w:t>
+      </w:r>
+      <w:proofErr w:type="spellStart"/>
+      <w:r>
+        <w:t>pbf</w:t>
+      </w:r>
+      <w:proofErr w:type="spellEnd"/>
+      <w:r>
+        <w:t xml:space="preserve"> (</w:t>
+      </w:r>
+      <w:proofErr w:type="spellStart"/>
+      <w:r>
+        <w:t>osm</w:t>
+      </w:r>
+      <w:proofErr w:type="spellEnd"/>
+      <w:r>
+        <w:t xml:space="preserve"> data) to create a tile.</w:t>
       </w:r>
       <w:r>
         <w:t xml:space="preserve"> </w:t>
@@ -315,8 +387,21 @@
         </w:numPr>
       </w:pPr>
       <w:r>
-        <w:t>Since this is only the mvp, I have decided to use existing online okhttp</w:t>
-      </w:r>
+        <w:t xml:space="preserve">Since this is only the </w:t>
+      </w:r>
+      <w:proofErr w:type="spellStart"/>
+      <w:r>
+        <w:t>mvp</w:t>
+      </w:r>
+      <w:proofErr w:type="spellEnd"/>
+      <w:r>
+        <w:t xml:space="preserve">, I have decided to use existing online </w:t>
+      </w:r>
+      <w:proofErr w:type="spellStart"/>
+      <w:r>
+        <w:t>okhttp</w:t>
+      </w:r>
+      <w:proofErr w:type="spellEnd"/>
     </w:p>
     <w:p>
       <w:pPr>
@@ -374,7 +459,15 @@
         <w:t>compose</w:t>
       </w:r>
       <w:r>
-        <w:t xml:space="preserve">, which means even the ui is in Kotlin, </w:t>
+        <w:t xml:space="preserve">, which means even the </w:t>
+      </w:r>
+      <w:proofErr w:type="spellStart"/>
+      <w:r>
+        <w:t>ui</w:t>
+      </w:r>
+      <w:proofErr w:type="spellEnd"/>
+      <w:r>
+        <w:t xml:space="preserve"> is in Kotlin, </w:t>
       </w:r>
       <w:r>
         <w:rPr>
@@ -396,8 +489,13 @@
         </w:numPr>
       </w:pPr>
       <w:r>
-        <w:t>Scary task ahead – I am thinking of making the route more friend;y</w:t>
-      </w:r>
+        <w:t xml:space="preserve">Scary task ahead – I am thinking of making the route more </w:t>
+      </w:r>
+      <w:proofErr w:type="spellStart"/>
+      <w:r>
+        <w:t>friend;y</w:t>
+      </w:r>
+      <w:proofErr w:type="spellEnd"/>
     </w:p>
     <w:p>
       <w:pPr>
@@ -408,7 +506,15 @@
         </w:numPr>
       </w:pPr>
       <w:r>
-        <w:t xml:space="preserve">Like komoot, </w:t>
+        <w:t xml:space="preserve">Like </w:t>
+      </w:r>
+      <w:proofErr w:type="spellStart"/>
+      <w:r>
+        <w:t>komoot</w:t>
+      </w:r>
+      <w:proofErr w:type="spellEnd"/>
+      <w:r>
+        <w:t xml:space="preserve">, </w:t>
       </w:r>
     </w:p>
     <w:p>
@@ -448,7 +554,7 @@
       </w:r>
       <w:r>
         <w:rPr>
-          <w:highlight w:val="cyan"/>
+          <w:highlight w:val="green"/>
         </w:rPr>
         <w:t>2025</w:t>
       </w:r>
@@ -473,7 +579,39 @@
         </w:numPr>
       </w:pPr>
       <w:r>
-        <w:t>I have learned how to create a kmz file (mymaps) &gt; gpx (gpxvisualizer)</w:t>
+        <w:t xml:space="preserve">I have learned how to create a </w:t>
+      </w:r>
+      <w:proofErr w:type="spellStart"/>
+      <w:r>
+        <w:t>kmz</w:t>
+      </w:r>
+      <w:proofErr w:type="spellEnd"/>
+      <w:r>
+        <w:t xml:space="preserve"> file (</w:t>
+      </w:r>
+      <w:proofErr w:type="spellStart"/>
+      <w:r>
+        <w:t>mymaps</w:t>
+      </w:r>
+      <w:proofErr w:type="spellEnd"/>
+      <w:r>
+        <w:t xml:space="preserve">) &gt; </w:t>
+      </w:r>
+      <w:proofErr w:type="spellStart"/>
+      <w:r>
+        <w:t>gpx</w:t>
+      </w:r>
+      <w:proofErr w:type="spellEnd"/>
+      <w:r>
+        <w:t xml:space="preserve"> (</w:t>
+      </w:r>
+      <w:proofErr w:type="spellStart"/>
+      <w:r>
+        <w:t>gpxvisualizer</w:t>
+      </w:r>
+      <w:proofErr w:type="spellEnd"/>
+      <w:r>
+        <w:t>)</w:t>
       </w:r>
       <w:r>
         <w:t>, but the issue is that to create custom route, I am having to add waypoints that aren’t actually part of the journey, I am not sure of possible solutions</w:t>
@@ -489,7 +627,15 @@
       </w:pPr>
       <w:r>
         <w:lastRenderedPageBreak/>
-        <w:t>One would be to add a description to them such that they get filterd out my script.</w:t>
+        <w:t xml:space="preserve">One would be to add a description to them such that they get </w:t>
+      </w:r>
+      <w:proofErr w:type="spellStart"/>
+      <w:r>
+        <w:t>filterd</w:t>
+      </w:r>
+      <w:proofErr w:type="spellEnd"/>
+      <w:r>
+        <w:t xml:space="preserve"> out my script.</w:t>
       </w:r>
     </w:p>
     <w:p>
@@ -517,6 +663,145 @@
       </w:pPr>
       <w:r>
         <w:t>I think most of the main stuff is complete</w:t>
+      </w:r>
+    </w:p>
+    <w:p>
+      <w:r>
+        <w:t>The original flow</w:t>
+      </w:r>
+    </w:p>
+    <w:p>
+      <w:r>
+        <w:t xml:space="preserve">User opens app &gt; sees purchased routes on main screen &gt; on the next tab is explore , you can filter by country and it will show the </w:t>
+      </w:r>
+      <w:proofErr w:type="spellStart"/>
+      <w:r>
+        <w:t>motovloggers</w:t>
+      </w:r>
+      <w:proofErr w:type="spellEnd"/>
+      <w:r>
+        <w:t xml:space="preserve"> from there &gt; click on the </w:t>
+      </w:r>
+      <w:proofErr w:type="spellStart"/>
+      <w:r>
+        <w:t>motovlogger</w:t>
+      </w:r>
+      <w:proofErr w:type="spellEnd"/>
+      <w:r>
+        <w:t xml:space="preserve"> profile, see available routes via videos &gt; on clicking on route &gt; purchase option &gt; after purchase, unlock the route to the user&gt; this is now available on home screen &gt; click on it and </w:t>
+      </w:r>
+      <w:proofErr w:type="spellStart"/>
+      <w:r>
+        <w:t>gpx</w:t>
+      </w:r>
+      <w:proofErr w:type="spellEnd"/>
+      <w:r>
+        <w:t xml:space="preserve"> gets loaded &gt; goes directly to the map and shows orange line between current and start point, a user reaches the journey starts .</w:t>
+      </w:r>
+    </w:p>
+    <w:p/>
+    <w:p>
+      <w:pPr>
+        <w:rPr>
+          <w:b/>
+          <w:bCs/>
+        </w:rPr>
+      </w:pPr>
+      <w:r>
+        <w:rPr>
+          <w:b/>
+          <w:bCs/>
+        </w:rPr>
+        <w:t xml:space="preserve">Phase 2 - </w:t>
+      </w:r>
+      <w:r>
+        <w:rPr>
+          <w:b/>
+          <w:bCs/>
+        </w:rPr>
+        <w:t>Explore tab</w:t>
+      </w:r>
+    </w:p>
+    <w:p>
+      <w:pPr>
+        <w:pStyle w:val="ListParagraph"/>
+        <w:numPr>
+          <w:ilvl w:val="0"/>
+          <w:numId w:val="6"/>
+        </w:numPr>
+      </w:pPr>
+      <w:r>
+        <w:t>The explore tab is a list of all available creators (</w:t>
+      </w:r>
+      <w:proofErr w:type="spellStart"/>
+      <w:r>
+        <w:t>motovloggers</w:t>
+      </w:r>
+      <w:proofErr w:type="spellEnd"/>
+      <w:r>
+        <w:t>), there should be the option to filter through country.</w:t>
+      </w:r>
+    </w:p>
+    <w:p>
+      <w:pPr>
+        <w:pStyle w:val="ListParagraph"/>
+        <w:numPr>
+          <w:ilvl w:val="1"/>
+          <w:numId w:val="6"/>
+        </w:numPr>
+      </w:pPr>
+      <w:r>
+        <w:t xml:space="preserve">Each block should have the same </w:t>
+      </w:r>
+      <w:proofErr w:type="spellStart"/>
+      <w:r>
+        <w:t>dp</w:t>
+      </w:r>
+      <w:proofErr w:type="spellEnd"/>
+      <w:r>
+        <w:t xml:space="preserve"> as that on </w:t>
+      </w:r>
+      <w:proofErr w:type="spellStart"/>
+      <w:r>
+        <w:t>youtube</w:t>
+      </w:r>
+      <w:proofErr w:type="spellEnd"/>
+      <w:r>
+        <w:t xml:space="preserve">, a small description, also usual routes for the </w:t>
+      </w:r>
+      <w:proofErr w:type="spellStart"/>
+      <w:r>
+        <w:t>motovlogger</w:t>
+      </w:r>
+      <w:proofErr w:type="spellEnd"/>
+    </w:p>
+    <w:p>
+      <w:pPr>
+        <w:pStyle w:val="ListParagraph"/>
+        <w:numPr>
+          <w:ilvl w:val="1"/>
+          <w:numId w:val="6"/>
+        </w:numPr>
+      </w:pPr>
+      <w:r>
+        <w:t xml:space="preserve">This is more of  a fun market place for user </w:t>
+      </w:r>
+    </w:p>
+    <w:p>
+      <w:pPr>
+        <w:pStyle w:val="ListParagraph"/>
+        <w:numPr>
+          <w:ilvl w:val="0"/>
+          <w:numId w:val="6"/>
+        </w:numPr>
+      </w:pPr>
+      <w:proofErr w:type="spellStart"/>
+      <w:r>
+        <w:t>Lets</w:t>
+      </w:r>
+      <w:proofErr w:type="spellEnd"/>
+      <w:r>
+        <w:t xml:space="preserve"> start with creating a tab, which is the explore tab</w:t>
       </w:r>
     </w:p>
     <w:p>
@@ -567,14 +852,24 @@
         </w:numPr>
       </w:pPr>
       <w:r>
-        <w:t>Kind of like komoot, but with</w:t>
+        <w:t xml:space="preserve">Kind of like </w:t>
+      </w:r>
+      <w:proofErr w:type="spellStart"/>
+      <w:r>
+        <w:t>komoot</w:t>
+      </w:r>
+      <w:proofErr w:type="spellEnd"/>
+      <w:r>
+        <w:t>, but with</w:t>
       </w:r>
       <w:r>
         <w:t xml:space="preserve"> </w:t>
       </w:r>
+      <w:proofErr w:type="spellStart"/>
       <w:r>
         <w:t>motovloggers</w:t>
       </w:r>
+      <w:proofErr w:type="spellEnd"/>
     </w:p>
     <w:p>
       <w:pPr>
@@ -769,6 +1064,119 @@
     </w:lvl>
   </w:abstractNum>
   <w:abstractNum w:abstractNumId="1" w15:restartNumberingAfterBreak="0">
+    <w:nsid w:val="0B7F474E"/>
+    <w:multiLevelType w:val="hybridMultilevel"/>
+    <w:tmpl w:val="9D1E3524"/>
+    <w:lvl w:ilvl="0" w:tplc="04090001">
+      <w:start w:val="1"/>
+      <w:numFmt w:val="bullet"/>
+      <w:lvlText w:val=""/>
+      <w:lvlJc w:val="left"/>
+      <w:pPr>
+        <w:ind w:left="720" w:hanging="360"/>
+      </w:pPr>
+      <w:rPr>
+        <w:rFonts w:ascii="Symbol" w:hAnsi="Symbol" w:hint="default"/>
+      </w:rPr>
+    </w:lvl>
+    <w:lvl w:ilvl="1" w:tplc="04090003">
+      <w:start w:val="1"/>
+      <w:numFmt w:val="bullet"/>
+      <w:lvlText w:val="o"/>
+      <w:lvlJc w:val="left"/>
+      <w:pPr>
+        <w:ind w:left="1440" w:hanging="360"/>
+      </w:pPr>
+      <w:rPr>
+        <w:rFonts w:ascii="Courier New" w:hAnsi="Courier New" w:cs="Courier New" w:hint="default"/>
+      </w:rPr>
+    </w:lvl>
+    <w:lvl w:ilvl="2" w:tplc="04090005" w:tentative="1">
+      <w:start w:val="1"/>
+      <w:numFmt w:val="bullet"/>
+      <w:lvlText w:val=""/>
+      <w:lvlJc w:val="left"/>
+      <w:pPr>
+        <w:ind w:left="2160" w:hanging="360"/>
+      </w:pPr>
+      <w:rPr>
+        <w:rFonts w:ascii="Wingdings" w:hAnsi="Wingdings" w:hint="default"/>
+      </w:rPr>
+    </w:lvl>
+    <w:lvl w:ilvl="3" w:tplc="04090001" w:tentative="1">
+      <w:start w:val="1"/>
+      <w:numFmt w:val="bullet"/>
+      <w:lvlText w:val=""/>
+      <w:lvlJc w:val="left"/>
+      <w:pPr>
+        <w:ind w:left="2880" w:hanging="360"/>
+      </w:pPr>
+      <w:rPr>
+        <w:rFonts w:ascii="Symbol" w:hAnsi="Symbol" w:hint="default"/>
+      </w:rPr>
+    </w:lvl>
+    <w:lvl w:ilvl="4" w:tplc="04090003" w:tentative="1">
+      <w:start w:val="1"/>
+      <w:numFmt w:val="bullet"/>
+      <w:lvlText w:val="o"/>
+      <w:lvlJc w:val="left"/>
+      <w:pPr>
+        <w:ind w:left="3600" w:hanging="360"/>
+      </w:pPr>
+      <w:rPr>
+        <w:rFonts w:ascii="Courier New" w:hAnsi="Courier New" w:cs="Courier New" w:hint="default"/>
+      </w:rPr>
+    </w:lvl>
+    <w:lvl w:ilvl="5" w:tplc="04090005" w:tentative="1">
+      <w:start w:val="1"/>
+      <w:numFmt w:val="bullet"/>
+      <w:lvlText w:val=""/>
+      <w:lvlJc w:val="left"/>
+      <w:pPr>
+        <w:ind w:left="4320" w:hanging="360"/>
+      </w:pPr>
+      <w:rPr>
+        <w:rFonts w:ascii="Wingdings" w:hAnsi="Wingdings" w:hint="default"/>
+      </w:rPr>
+    </w:lvl>
+    <w:lvl w:ilvl="6" w:tplc="04090001" w:tentative="1">
+      <w:start w:val="1"/>
+      <w:numFmt w:val="bullet"/>
+      <w:lvlText w:val=""/>
+      <w:lvlJc w:val="left"/>
+      <w:pPr>
+        <w:ind w:left="5040" w:hanging="360"/>
+      </w:pPr>
+      <w:rPr>
+        <w:rFonts w:ascii="Symbol" w:hAnsi="Symbol" w:hint="default"/>
+      </w:rPr>
+    </w:lvl>
+    <w:lvl w:ilvl="7" w:tplc="04090003" w:tentative="1">
+      <w:start w:val="1"/>
+      <w:numFmt w:val="bullet"/>
+      <w:lvlText w:val="o"/>
+      <w:lvlJc w:val="left"/>
+      <w:pPr>
+        <w:ind w:left="5760" w:hanging="360"/>
+      </w:pPr>
+      <w:rPr>
+        <w:rFonts w:ascii="Courier New" w:hAnsi="Courier New" w:cs="Courier New" w:hint="default"/>
+      </w:rPr>
+    </w:lvl>
+    <w:lvl w:ilvl="8" w:tplc="04090005" w:tentative="1">
+      <w:start w:val="1"/>
+      <w:numFmt w:val="bullet"/>
+      <w:lvlText w:val=""/>
+      <w:lvlJc w:val="left"/>
+      <w:pPr>
+        <w:ind w:left="6480" w:hanging="360"/>
+      </w:pPr>
+      <w:rPr>
+        <w:rFonts w:ascii="Wingdings" w:hAnsi="Wingdings" w:hint="default"/>
+      </w:rPr>
+    </w:lvl>
+  </w:abstractNum>
+  <w:abstractNum w:abstractNumId="2" w15:restartNumberingAfterBreak="0">
     <w:nsid w:val="1603204E"/>
     <w:multiLevelType w:val="multilevel"/>
     <w:tmpl w:val="1EFCFE60"/>
@@ -917,7 +1325,7 @@
       </w:rPr>
     </w:lvl>
   </w:abstractNum>
-  <w:abstractNum w:abstractNumId="2" w15:restartNumberingAfterBreak="0">
+  <w:abstractNum w:abstractNumId="3" w15:restartNumberingAfterBreak="0">
     <w:nsid w:val="36CC686B"/>
     <w:multiLevelType w:val="multilevel"/>
     <w:tmpl w:val="2C924A22"/>
@@ -1066,7 +1474,7 @@
       </w:rPr>
     </w:lvl>
   </w:abstractNum>
-  <w:abstractNum w:abstractNumId="3" w15:restartNumberingAfterBreak="0">
+  <w:abstractNum w:abstractNumId="4" w15:restartNumberingAfterBreak="0">
     <w:nsid w:val="5A506CC9"/>
     <w:multiLevelType w:val="multilevel"/>
     <w:tmpl w:val="46DCE01C"/>
@@ -1215,7 +1623,7 @@
       </w:rPr>
     </w:lvl>
   </w:abstractNum>
-  <w:abstractNum w:abstractNumId="4" w15:restartNumberingAfterBreak="0">
+  <w:abstractNum w:abstractNumId="5" w15:restartNumberingAfterBreak="0">
     <w:nsid w:val="6C401CDE"/>
     <w:multiLevelType w:val="multilevel"/>
     <w:tmpl w:val="676E4152"/>
@@ -1365,19 +1773,22 @@
     </w:lvl>
   </w:abstractNum>
   <w:num w:numId="1" w16cid:durableId="619805931">
+    <w:abstractNumId w:val="3"/>
+  </w:num>
+  <w:num w:numId="2" w16cid:durableId="477115937">
     <w:abstractNumId w:val="2"/>
   </w:num>
-  <w:num w:numId="2" w16cid:durableId="477115937">
-    <w:abstractNumId w:val="1"/>
-  </w:num>
   <w:num w:numId="3" w16cid:durableId="625621808">
-    <w:abstractNumId w:val="3"/>
+    <w:abstractNumId w:val="4"/>
   </w:num>
   <w:num w:numId="4" w16cid:durableId="532694266">
-    <w:abstractNumId w:val="4"/>
+    <w:abstractNumId w:val="5"/>
   </w:num>
   <w:num w:numId="5" w16cid:durableId="757024859">
     <w:abstractNumId w:val="0"/>
+  </w:num>
+  <w:num w:numId="6" w16cid:durableId="499539390">
+    <w:abstractNumId w:val="1"/>
   </w:num>
 </w:numbering>
 </file>

</xml_diff>

<commit_message>
fixed a bundle related error and removed 2 buttons
</commit_message>
<xml_diff>
--- a/plan.docx
+++ b/plan.docx
@@ -240,7 +240,23 @@
         </w:numPr>
       </w:pPr>
       <w:r>
-        <w:t xml:space="preserve">As of now I want to be able to download the buffer area around the route + when I reach in the buffer of starting point </w:t>
+        <w:t xml:space="preserve">As of now I want to be able to download the buffer area around the route + when I </w:t>
+      </w:r>
+      <w:proofErr w:type="gramStart"/>
+      <w:r>
+        <w:t>reach in</w:t>
+      </w:r>
+      <w:proofErr w:type="gramEnd"/>
+      <w:r>
+        <w:t xml:space="preserve"> the </w:t>
+      </w:r>
+      <w:proofErr w:type="gramStart"/>
+      <w:r>
+        <w:t>buffer of</w:t>
+      </w:r>
+      <w:proofErr w:type="gramEnd"/>
+      <w:r>
+        <w:t xml:space="preserve"> starting point </w:t>
       </w:r>
     </w:p>
     <w:p>
@@ -347,8 +363,13 @@
           <w:numId w:val="5"/>
         </w:numPr>
       </w:pPr>
-      <w:r>
-        <w:t>Cant create tile from .</w:t>
+      <w:proofErr w:type="gramStart"/>
+      <w:r>
+        <w:t>Cant</w:t>
+      </w:r>
+      <w:proofErr w:type="gramEnd"/>
+      <w:r>
+        <w:t xml:space="preserve"> create tile from .</w:t>
       </w:r>
       <w:proofErr w:type="spellStart"/>
       <w:r>
@@ -448,8 +469,17 @@
         <w:t>Going through code</w:t>
       </w:r>
       <w:r>
-        <w:t xml:space="preserve">, just learned that I am using </w:t>
-      </w:r>
+        <w:t xml:space="preserve">, </w:t>
+      </w:r>
+      <w:proofErr w:type="gramStart"/>
+      <w:r>
+        <w:t>just</w:t>
+      </w:r>
+      <w:proofErr w:type="gramEnd"/>
+      <w:r>
+        <w:t xml:space="preserve"> learned that I am using </w:t>
+      </w:r>
+      <w:proofErr w:type="gramStart"/>
       <w:r>
         <w:rPr>
           <w:i/>
@@ -458,8 +488,17 @@
         </w:rPr>
         <w:t>compose</w:t>
       </w:r>
-      <w:r>
-        <w:t xml:space="preserve">, which means even the </w:t>
+      <w:proofErr w:type="gramEnd"/>
+      <w:r>
+        <w:t xml:space="preserve">, which means </w:t>
+      </w:r>
+      <w:proofErr w:type="gramStart"/>
+      <w:r>
+        <w:t>even</w:t>
+      </w:r>
+      <w:proofErr w:type="gramEnd"/>
+      <w:r>
+        <w:t xml:space="preserve"> the </w:t>
       </w:r>
       <w:proofErr w:type="spellStart"/>
       <w:r>
@@ -492,8 +531,13 @@
         <w:t xml:space="preserve">Scary task ahead – I am thinking of making the route more </w:t>
       </w:r>
       <w:proofErr w:type="spellStart"/>
-      <w:r>
-        <w:t>friend;y</w:t>
+      <w:proofErr w:type="gramStart"/>
+      <w:r>
+        <w:t>friend;</w:t>
+      </w:r>
+      <w:proofErr w:type="gramEnd"/>
+      <w:r>
+        <w:t>y</w:t>
       </w:r>
       <w:proofErr w:type="spellEnd"/>
     </w:p>
@@ -537,9 +581,19 @@
           <w:numId w:val="5"/>
         </w:numPr>
       </w:pPr>
-      <w:r>
-        <w:t>when user reaches the selected route, we want the app to show a button which says ‘start journey’</w:t>
-      </w:r>
+      <w:proofErr w:type="gramStart"/>
+      <w:r>
+        <w:t>when</w:t>
+      </w:r>
+      <w:proofErr w:type="gramEnd"/>
+      <w:r>
+        <w:t xml:space="preserve"> user reaches the selected route, we want the app to show a button which says ‘start </w:t>
+      </w:r>
+      <w:proofErr w:type="gramStart"/>
+      <w:r>
+        <w:t>journey’</w:t>
+      </w:r>
+      <w:proofErr w:type="gramEnd"/>
     </w:p>
     <w:p>
       <w:pPr>
@@ -614,7 +668,15 @@
         <w:t>)</w:t>
       </w:r>
       <w:r>
-        <w:t>, but the issue is that to create custom route, I am having to add waypoints that aren’t actually part of the journey, I am not sure of possible solutions</w:t>
+        <w:t xml:space="preserve">, but the issue is that to create custom route, I am having to add waypoints that aren’t </w:t>
+      </w:r>
+      <w:proofErr w:type="gramStart"/>
+      <w:r>
+        <w:t>actually part</w:t>
+      </w:r>
+      <w:proofErr w:type="gramEnd"/>
+      <w:r>
+        <w:t xml:space="preserve"> of the journey, I am not sure of possible solutions</w:t>
       </w:r>
     </w:p>
     <w:p>
@@ -731,6 +793,9 @@
         </w:numPr>
       </w:pPr>
       <w:r>
+        <w:t xml:space="preserve">12/27/2025 - </w:t>
+      </w:r>
+      <w:r>
         <w:t>The explore tab is a list of all available creators (</w:t>
       </w:r>
       <w:proofErr w:type="spellStart"/>
@@ -739,7 +804,16 @@
       </w:r>
       <w:proofErr w:type="spellEnd"/>
       <w:r>
-        <w:t>), there should be the option to filter through country.</w:t>
+        <w:t xml:space="preserve">), there should be the option to </w:t>
+      </w:r>
+      <w:r>
+        <w:rPr>
+          <w:highlight w:val="green"/>
+        </w:rPr>
+        <w:t>filter</w:t>
+      </w:r>
+      <w:r>
+        <w:t xml:space="preserve"> through country.</w:t>
       </w:r>
     </w:p>
     <w:p>
@@ -784,7 +858,23 @@
         </w:numPr>
       </w:pPr>
       <w:r>
-        <w:t xml:space="preserve">This is more of  a fun market place for user </w:t>
+        <w:t xml:space="preserve">This is more of  a fun </w:t>
+      </w:r>
+      <w:proofErr w:type="gramStart"/>
+      <w:r>
+        <w:t>market place</w:t>
+      </w:r>
+      <w:proofErr w:type="gramEnd"/>
+      <w:r>
+        <w:t xml:space="preserve"> for </w:t>
+      </w:r>
+      <w:proofErr w:type="gramStart"/>
+      <w:r>
+        <w:t>user</w:t>
+      </w:r>
+      <w:proofErr w:type="gramEnd"/>
+      <w:r>
+        <w:t xml:space="preserve"> </w:t>
       </w:r>
     </w:p>
     <w:p>
@@ -796,12 +886,66 @@
         </w:numPr>
       </w:pPr>
       <w:proofErr w:type="spellStart"/>
+      <w:proofErr w:type="gramStart"/>
       <w:r>
         <w:t>Lets</w:t>
       </w:r>
       <w:proofErr w:type="spellEnd"/>
-      <w:r>
-        <w:t xml:space="preserve"> start with creating a tab, which is the explore tab</w:t>
+      <w:proofErr w:type="gramEnd"/>
+      <w:r>
+        <w:t xml:space="preserve"> start with creating a tab, which is the </w:t>
+      </w:r>
+      <w:r>
+        <w:rPr>
+          <w:highlight w:val="green"/>
+        </w:rPr>
+        <w:t>explore</w:t>
+      </w:r>
+      <w:r>
+        <w:t xml:space="preserve"> tab</w:t>
+      </w:r>
+    </w:p>
+    <w:p>
+      <w:pPr>
+        <w:pStyle w:val="ListParagraph"/>
+        <w:numPr>
+          <w:ilvl w:val="0"/>
+          <w:numId w:val="6"/>
+        </w:numPr>
+      </w:pPr>
+      <w:r>
+        <w:t xml:space="preserve">Created </w:t>
+      </w:r>
+      <w:proofErr w:type="gramStart"/>
+      <w:r>
+        <w:t xml:space="preserve">a </w:t>
+      </w:r>
+      <w:proofErr w:type="spellStart"/>
+      <w:r>
+        <w:t>ExploreDetailsScreen</w:t>
+      </w:r>
+      <w:proofErr w:type="spellEnd"/>
+      <w:proofErr w:type="gramEnd"/>
+      <w:r>
+        <w:t xml:space="preserve"> which will list all the available routes and the video links that created them.</w:t>
+      </w:r>
+    </w:p>
+    <w:p>
+      <w:pPr>
+        <w:pStyle w:val="ListParagraph"/>
+        <w:numPr>
+          <w:ilvl w:val="1"/>
+          <w:numId w:val="6"/>
+        </w:numPr>
+      </w:pPr>
+      <w:r>
+        <w:rPr>
+          <w:highlight w:val="yellow"/>
+        </w:rPr>
+        <w:t>Start</w:t>
+      </w:r>
+      <w:r>
+        <w:t xml:space="preserve"> work on this</w:t>
       </w:r>
     </w:p>
     <w:p>

</xml_diff>

<commit_message>
inegrated mapbox for snapping the gpx route into place
</commit_message>
<xml_diff>
--- a/plan.docx
+++ b/plan.docx
@@ -622,6 +622,52 @@
       </w:r>
     </w:p>
     <w:p>
+      <w:pPr>
+        <w:pStyle w:val="ListParagraph"/>
+        <w:numPr>
+          <w:ilvl w:val="4"/>
+          <w:numId w:val="5"/>
+        </w:numPr>
+      </w:pPr>
+      <w:r>
+        <w:drawing>
+          <wp:inline distT="0" distB="0" distL="0" distR="0" wp14:anchorId="6A14815C" wp14:editId="676592BC">
+            <wp:extent cx="3663387" cy="1037960"/>
+            <wp:effectExtent l="0" t="0" r="0" b="0"/>
+            <wp:docPr id="1401156876" name="Picture 1"/>
+            <wp:cNvGraphicFramePr>
+              <a:graphicFrameLocks xmlns:a="http://schemas.openxmlformats.org/drawingml/2006/main" noChangeAspect="1"/>
+            </wp:cNvGraphicFramePr>
+            <a:graphic xmlns:a="http://schemas.openxmlformats.org/drawingml/2006/main">
+              <a:graphicData uri="http://schemas.openxmlformats.org/drawingml/2006/picture">
+                <pic:pic xmlns:pic="http://schemas.openxmlformats.org/drawingml/2006/picture">
+                  <pic:nvPicPr>
+                    <pic:cNvPr id="1401156876" name=""/>
+                    <pic:cNvPicPr/>
+                  </pic:nvPicPr>
+                  <pic:blipFill>
+                    <a:blip r:embed="rId6"/>
+                    <a:stretch>
+                      <a:fillRect/>
+                    </a:stretch>
+                  </pic:blipFill>
+                  <pic:spPr>
+                    <a:xfrm>
+                      <a:off x="0" y="0"/>
+                      <a:ext cx="3691131" cy="1045821"/>
+                    </a:xfrm>
+                    <a:prstGeom prst="rect">
+                      <a:avLst/>
+                    </a:prstGeom>
+                  </pic:spPr>
+                </pic:pic>
+              </a:graphicData>
+            </a:graphic>
+          </wp:inline>
+        </w:drawing>
+      </w:r>
+    </w:p>
+    <w:p>
       <w:r>
         <w:t>The original flow</w:t>
       </w:r>
@@ -829,6 +875,7 @@
         </w:numPr>
       </w:pPr>
       <w:r>
+        <w:lastRenderedPageBreak/>
         <w:t>Access control</w:t>
       </w:r>
     </w:p>
@@ -862,7 +909,6 @@
         </w:numPr>
       </w:pPr>
       <w:r>
-        <w:lastRenderedPageBreak/>
         <w:t>Creator test upload</w:t>
       </w:r>
     </w:p>

</xml_diff>